<commit_message>
edit classwork (ch 6)
</commit_message>
<xml_diff>
--- a/class-materials/Son_08.2019/Son_09.2019_10_ch6.docx
+++ b/class-materials/Son_08.2019/Son_09.2019_10_ch6.docx
@@ -928,7 +928,35 @@
           <w:rFonts w:ascii="Times New Roman" w:eastAsia="Times New Roman" w:hAnsi="Times New Roman" w:cs="Times New Roman"/>
           <w:color w:val="000000"/>
         </w:rPr>
-        <w:t xml:space="preserve"> (Save this data as </w:t>
+        <w:t xml:space="preserve"> (Save th</w:t>
+      </w:r>
+      <w:r>
+        <w:rPr>
+          <w:rFonts w:ascii="Times New Roman" w:eastAsia="Times New Roman" w:hAnsi="Times New Roman" w:cs="Times New Roman"/>
+          <w:color w:val="000000"/>
+        </w:rPr>
+        <w:t>e</w:t>
+      </w:r>
+      <w:r>
+        <w:rPr>
+          <w:rFonts w:ascii="Times New Roman" w:eastAsia="Times New Roman" w:hAnsi="Times New Roman" w:cs="Times New Roman"/>
+          <w:color w:val="000000"/>
+        </w:rPr>
+        <w:t xml:space="preserve"> data</w:t>
+      </w:r>
+      <w:r>
+        <w:rPr>
+          <w:rFonts w:ascii="Times New Roman" w:eastAsia="Times New Roman" w:hAnsi="Times New Roman" w:cs="Times New Roman"/>
+          <w:color w:val="000000"/>
+        </w:rPr>
+        <w:t xml:space="preserve"> frame</w:t>
+      </w:r>
+      <w:r>
+        <w:rPr>
+          <w:rFonts w:ascii="Times New Roman" w:eastAsia="Times New Roman" w:hAnsi="Times New Roman" w:cs="Times New Roman"/>
+          <w:color w:val="000000"/>
+        </w:rPr>
+        <w:t xml:space="preserve"> as </w:t>
       </w:r>
       <w:proofErr w:type="spellStart"/>
       <w:r>
@@ -938,6 +966,31 @@
           <w:color w:val="000000"/>
         </w:rPr>
         <w:t>MiamiWins</w:t>
+      </w:r>
+      <w:proofErr w:type="spellEnd"/>
+      <w:r>
+        <w:rPr>
+          <w:rFonts w:ascii="Times New Roman" w:eastAsia="Times New Roman" w:hAnsi="Times New Roman" w:cs="Times New Roman"/>
+          <w:b/>
+          <w:color w:val="000000"/>
+        </w:rPr>
+        <w:t xml:space="preserve"> </w:t>
+      </w:r>
+      <w:r>
+        <w:rPr>
+          <w:rFonts w:ascii="Times New Roman" w:eastAsia="Times New Roman" w:hAnsi="Times New Roman" w:cs="Times New Roman"/>
+          <w:color w:val="000000"/>
+        </w:rPr>
+        <w:t xml:space="preserve">and save the variable you create as </w:t>
+      </w:r>
+      <w:proofErr w:type="spellStart"/>
+      <w:r>
+        <w:rPr>
+          <w:rFonts w:ascii="Times New Roman" w:eastAsia="Times New Roman" w:hAnsi="Times New Roman" w:cs="Times New Roman"/>
+          <w:b/>
+          <w:color w:val="000000"/>
+        </w:rPr>
+        <w:t>MorePoints</w:t>
       </w:r>
       <w:proofErr w:type="spellEnd"/>
       <w:r>
@@ -1205,21 +1258,12 @@
         </w:rPr>
         <w:t>MiamiWins</w:t>
       </w:r>
-      <w:bookmarkStart w:id="0" w:name="_GoBack"/>
-      <w:bookmarkEnd w:id="0"/>
-      <w:r>
-        <w:rPr>
-          <w:rFonts w:ascii="Times New Roman" w:eastAsia="Times New Roman" w:hAnsi="Times New Roman" w:cs="Times New Roman"/>
-          <w:color w:val="000000"/>
-        </w:rPr>
-        <w:t xml:space="preserve"> data set, </w:t>
-      </w:r>
-      <w:r>
-        <w:rPr>
-          <w:rFonts w:ascii="Times New Roman" w:eastAsia="Times New Roman" w:hAnsi="Times New Roman" w:cs="Times New Roman"/>
-          <w:color w:val="000000"/>
-        </w:rPr>
-        <w:t xml:space="preserve">on average, how </w:t>
+      <w:r>
+        <w:rPr>
+          <w:rFonts w:ascii="Times New Roman" w:eastAsia="Times New Roman" w:hAnsi="Times New Roman" w:cs="Times New Roman"/>
+          <w:color w:val="000000"/>
+        </w:rPr>
+        <w:t xml:space="preserve"> data set, on average, how </w:t>
       </w:r>
       <w:r>
         <w:rPr>
@@ -1274,6 +1318,9 @@
     </w:p>
     <w:p>
       <w:r>
+        <w:rPr>
+          <w:noProof/>
+        </w:rPr>
         <w:drawing>
           <wp:inline distT="0" distB="0" distL="0" distR="0" wp14:anchorId="6CACAB54" wp14:editId="73F48149">
             <wp:extent cx="4253948" cy="2602392"/>
@@ -1756,7 +1803,6 @@
           <w:rFonts w:ascii="Times New Roman" w:eastAsia="Times New Roman" w:hAnsi="Times New Roman" w:cs="Times New Roman"/>
           <w:color w:val="000000"/>
         </w:rPr>
-        <w:lastRenderedPageBreak/>
         <w:t>We know that the next season of games will not be exactly like this season of games. What might be similar about the distribution? What might be dissimilar? (Think about shape, center, spread.)</w:t>
       </w:r>
     </w:p>
@@ -2297,41 +2343,23 @@
     </w:p>
     <w:p>
       <w:pPr>
-        <w:pStyle w:val="ListParagraph"/>
-        <w:pBdr>
-          <w:top w:val="nil"/>
-          <w:left w:val="nil"/>
-          <w:bottom w:val="nil"/>
-          <w:right w:val="nil"/>
-          <w:between w:val="nil"/>
-        </w:pBdr>
-        <w:tabs>
-          <w:tab w:val="left" w:pos="2160"/>
-        </w:tabs>
-        <w:rPr>
-          <w:rFonts w:ascii="Times New Roman" w:eastAsia="Times New Roman" w:hAnsi="Times New Roman" w:cs="Times New Roman"/>
-          <w:color w:val="000000"/>
-        </w:rPr>
-      </w:pPr>
-    </w:p>
-    <w:p>
-      <w:pPr>
-        <w:pStyle w:val="ListParagraph"/>
-        <w:pBdr>
-          <w:top w:val="nil"/>
-          <w:left w:val="nil"/>
-          <w:bottom w:val="nil"/>
-          <w:right w:val="nil"/>
-          <w:between w:val="nil"/>
-        </w:pBdr>
-        <w:tabs>
-          <w:tab w:val="left" w:pos="2160"/>
-        </w:tabs>
-        <w:rPr>
-          <w:rFonts w:ascii="Times New Roman" w:eastAsia="Times New Roman" w:hAnsi="Times New Roman" w:cs="Times New Roman"/>
-          <w:color w:val="000000"/>
-        </w:rPr>
-      </w:pPr>
+        <w:pBdr>
+          <w:top w:val="nil"/>
+          <w:left w:val="nil"/>
+          <w:bottom w:val="nil"/>
+          <w:right w:val="nil"/>
+          <w:between w:val="nil"/>
+        </w:pBdr>
+        <w:tabs>
+          <w:tab w:val="left" w:pos="2160"/>
+        </w:tabs>
+        <w:rPr>
+          <w:rFonts w:ascii="Times New Roman" w:eastAsia="Times New Roman" w:hAnsi="Times New Roman" w:cs="Times New Roman"/>
+          <w:color w:val="000000"/>
+        </w:rPr>
+      </w:pPr>
+      <w:bookmarkStart w:id="0" w:name="_GoBack"/>
+      <w:bookmarkEnd w:id="0"/>
     </w:p>
     <w:p>
       <w:pPr>
@@ -2525,6 +2553,9 @@
     </w:p>
     <w:p>
       <w:r>
+        <w:rPr>
+          <w:noProof/>
+        </w:rPr>
         <w:drawing>
           <wp:inline distT="0" distB="0" distL="0" distR="0" wp14:anchorId="5837FD7F" wp14:editId="0C518FE9">
             <wp:extent cx="2551043" cy="1550233"/>

</xml_diff>